<commit_message>
added authors in word
</commit_message>
<xml_diff>
--- a/backend/documentation/templateFullstack.docx
+++ b/backend/documentation/templateFullstack.docx
@@ -17,17 +17,28 @@
       </w:r>
     </w:p>
     <w:p>
+      <w:pPr>
+        <w:rPr>
+          <w:lang w:val="en-US"/>
+        </w:rPr>
+      </w:pPr>
       <w:r>
+        <w:rPr>
+          <w:lang w:val="en-US"/>
+        </w:rPr>
         <w:t>Gabriel Marques</w:t>
       </w:r>
       <w:r>
+        <w:rPr>
+          <w:lang w:val="en-US"/>
+        </w:rPr>
         <w:t>, Martin Hegg</w:t>
       </w:r>
       <w:r>
-        <w:t>holmen og Veg</w:t>
-      </w:r>
-      <w:r>
-        <w:t>ard Madsen</w:t>
+        <w:rPr>
+          <w:lang w:val="en-US"/>
+        </w:rPr>
+        <w:t>holmen og Vegard Madsen</w:t>
       </w:r>
     </w:p>
     <w:p>
@@ -38,14 +49,26 @@
           <w:kern w:val="28"/>
           <w:sz w:val="56"/>
           <w:szCs w:val="56"/>
+          <w:lang w:val="en-US"/>
         </w:rPr>
       </w:pPr>
       <w:r>
+        <w:rPr>
+          <w:lang w:val="en-US"/>
+        </w:rPr>
         <w:br w:type="page"/>
       </w:r>
     </w:p>
     <w:sdt>
       <w:sdtPr>
+        <w:rPr>
+          <w:rFonts w:asciiTheme="minorHAnsi" w:eastAsiaTheme="minorHAnsi" w:hAnsiTheme="minorHAnsi" w:cstheme="minorBidi"/>
+          <w:b w:val="0"/>
+          <w:bCs w:val="0"/>
+          <w:color w:val="auto"/>
+          <w:sz w:val="24"/>
+          <w:szCs w:val="24"/>
+        </w:rPr>
         <w:id w:val="1196041802"/>
         <w:docPartObj>
           <w:docPartGallery w:val="Table of Contents"/>
@@ -54,11 +77,7 @@
       </w:sdtPr>
       <w:sdtEndPr>
         <w:rPr>
-          <w:rFonts w:asciiTheme="minorHAnsi" w:eastAsiaTheme="minorHAnsi" w:hAnsiTheme="minorHAnsi" w:cstheme="minorBidi"/>
           <w:noProof/>
-          <w:color w:val="auto"/>
-          <w:sz w:val="24"/>
-          <w:szCs w:val="24"/>
         </w:rPr>
       </w:sdtEndPr>
       <w:sdtContent>
@@ -1531,6 +1550,42 @@
     </w:p>
     <w:p>
       <w:pPr>
+        <w:pStyle w:val="ListParagraph"/>
+        <w:numPr>
+          <w:ilvl w:val="0"/>
+          <w:numId w:val="1"/>
+        </w:numPr>
+        <w:rPr>
+          <w:lang w:val="en-GB"/>
+        </w:rPr>
+      </w:pPr>
+      <w:r>
+        <w:rPr>
+          <w:lang w:val="en-GB"/>
+        </w:rPr>
+        <w:t>Martin Heggholmen</w:t>
+      </w:r>
+    </w:p>
+    <w:p>
+      <w:pPr>
+        <w:pStyle w:val="ListParagraph"/>
+        <w:numPr>
+          <w:ilvl w:val="0"/>
+          <w:numId w:val="1"/>
+        </w:numPr>
+        <w:rPr>
+          <w:lang w:val="en-GB"/>
+        </w:rPr>
+      </w:pPr>
+      <w:r>
+        <w:rPr>
+          <w:lang w:val="en-GB"/>
+        </w:rPr>
+        <w:t>Vegard Madsen</w:t>
+      </w:r>
+    </w:p>
+    <w:p>
+      <w:pPr>
         <w:rPr>
           <w:rFonts w:asciiTheme="majorHAnsi" w:eastAsiaTheme="majorEastAsia" w:hAnsiTheme="majorHAnsi" w:cstheme="majorBidi"/>
           <w:color w:val="0F4761" w:themeColor="accent1" w:themeShade="BF"/>
@@ -1575,14 +1630,8 @@
         <w:rPr>
           <w:lang w:val="en-GB"/>
         </w:rPr>
-        <w:t xml:space="preserve">The department of Design in Trondheim has developed a card game for creating unique assessment methods, which they are digitalizing. For this the game needs to be able to access a database of relevant cards that can be added to, removed from, and updated </w:t>
-      </w:r>
-      <w:r>
-        <w:rPr>
-          <w:lang w:val="en-GB"/>
-        </w:rPr>
         <w:lastRenderedPageBreak/>
-        <w:t xml:space="preserve">per the users needs. There is currently no backend API which allows for this, and it has been done entirely using a static list of cards. </w:t>
+        <w:t xml:space="preserve">The department of Design in Trondheim has developed a card game for creating unique assessment methods, which they are digitalizing. For this the game needs to be able to access a database of relevant cards that can be added to, removed from, and updated per the users needs. There is currently no backend API which allows for this, and it has been done entirely using a static list of cards. </w:t>
       </w:r>
     </w:p>
     <w:p>
@@ -1973,7 +2022,14 @@
               <w:rPr>
                 <w:lang w:val="en-GB"/>
               </w:rPr>
-              <w:t>Common and familiar. Simple CRUD operations. Easy to understand HTTP responses.</w:t>
+              <w:t xml:space="preserve">Common and familiar. Simple </w:t>
+            </w:r>
+            <w:r>
+              <w:rPr>
+                <w:lang w:val="en-GB"/>
+              </w:rPr>
+              <w:lastRenderedPageBreak/>
+              <w:t>CRUD operations. Easy to understand HTTP responses.</w:t>
             </w:r>
           </w:p>
         </w:tc>
@@ -1992,7 +2048,15 @@
               <w:rPr>
                 <w:lang w:val="en-GB"/>
               </w:rPr>
-              <w:t>Can be less flexible than other solutions, stateless can require extra data.</w:t>
+              <w:lastRenderedPageBreak/>
+              <w:t xml:space="preserve">Can be less flexible than other solutions, </w:t>
+            </w:r>
+            <w:r>
+              <w:rPr>
+                <w:lang w:val="en-GB"/>
+              </w:rPr>
+              <w:lastRenderedPageBreak/>
+              <w:t>stateless can require extra data.</w:t>
             </w:r>
           </w:p>
         </w:tc>
@@ -2011,6 +2075,7 @@
               <w:rPr>
                 <w:lang w:val="en-GB"/>
               </w:rPr>
+              <w:lastRenderedPageBreak/>
               <w:t>Yes</w:t>
             </w:r>
           </w:p>
@@ -2032,7 +2097,6 @@
               <w:rPr>
                 <w:lang w:val="en-GB"/>
               </w:rPr>
-              <w:lastRenderedPageBreak/>
               <w:t>GraphQL</w:t>
             </w:r>
           </w:p>
@@ -2712,6 +2776,7 @@
         <w:rPr>
           <w:lang w:val="en-GB"/>
         </w:rPr>
+        <w:lastRenderedPageBreak/>
         <w:t>Collection 1: Users</w:t>
       </w:r>
       <w:bookmarkEnd w:id="22"/>
@@ -2789,7 +2854,6 @@
                 <w:shd w:val="clear" w:color="auto" w:fill="FFFFFF"/>
                 <w:lang w:val="en-US"/>
               </w:rPr>
-              <w:lastRenderedPageBreak/>
               <w:t>URI</w:t>
             </w:r>
           </w:p>
@@ -6431,6 +6495,7 @@
                 <w:shd w:val="clear" w:color="auto" w:fill="FFFFFF"/>
                 <w:lang w:val="en-US"/>
               </w:rPr>
+              <w:lastRenderedPageBreak/>
               <w:t>POST /</w:t>
             </w:r>
             <w:r>
@@ -6578,7 +6643,6 @@
                 <w:shd w:val="clear" w:color="auto" w:fill="FFFFFF"/>
                 <w:lang w:val="en-US"/>
               </w:rPr>
-              <w:lastRenderedPageBreak/>
               <w:t>GET /</w:t>
             </w:r>
             <w:r>
@@ -8235,6 +8299,7 @@
                 <w:shd w:val="clear" w:color="auto" w:fill="FFFFFF"/>
                 <w:lang w:val="en-US"/>
               </w:rPr>
+              <w:lastRenderedPageBreak/>
               <w:t>URI</w:t>
             </w:r>
           </w:p>
@@ -8366,7 +8431,6 @@
                 <w:shd w:val="clear" w:color="auto" w:fill="FFFFFF"/>
                 <w:lang w:val="en-US"/>
               </w:rPr>
-              <w:lastRenderedPageBreak/>
               <w:t>POST /api/bookmarks/</w:t>
             </w:r>
           </w:p>

</xml_diff>